<commit_message>
Added mapviewer release notes
git-svn-id: svn://127.0.0.1/Core@6970 17c802ae-cbca-534c-9e8e-6d19a4926c45
</commit_message>
<xml_diff>
--- a/trunk/doc/readme_nm_4500_fix2.docx
+++ b/trunk/doc/readme_nm_4500_fix2.docx
@@ -457,14 +457,6 @@
         <w:gridCol w:w="6662"/>
       </w:tblGrid>
       <w:tr>
-        <w:tblPrEx>
-          <w:tblCellMar>
-            <w:top w:w="0" w:type="dxa"/>
-            <w:left w:w="0" w:type="dxa"/>
-            <w:bottom w:w="0" w:type="dxa"/>
-            <w:right w:w="0" w:type="dxa"/>
-          </w:tblCellMar>
-        </w:tblPrEx>
         <w:trPr>
           <w:cantSplit/>
           <w:tblHeader/>
@@ -498,7 +490,7 @@
             </w:pPr>
             <w:r>
               <w:rPr>
-                <w:rFonts w:ascii="Calibri" w:hAnsi="Calibri" w:cs="Calibri"/>
+                <w:rFonts w:cs="Calibri"/>
                 <w:b/>
                 <w:bCs/>
                 <w:color w:val="FFFFFF"/>
@@ -538,7 +530,7 @@
             </w:pPr>
             <w:r>
               <w:rPr>
-                <w:rFonts w:ascii="Calibri" w:hAnsi="Calibri" w:cs="Calibri"/>
+                <w:rFonts w:cs="Calibri"/>
                 <w:color w:val="000000"/>
                 <w:sz w:val="16"/>
                 <w:szCs w:val="16"/>
@@ -549,14 +541,6 @@
         </w:tc>
       </w:tr>
       <w:tr>
-        <w:tblPrEx>
-          <w:tblCellMar>
-            <w:top w:w="0" w:type="dxa"/>
-            <w:left w:w="0" w:type="dxa"/>
-            <w:bottom w:w="0" w:type="dxa"/>
-            <w:right w:w="0" w:type="dxa"/>
-          </w:tblCellMar>
-        </w:tblPrEx>
         <w:trPr>
           <w:cantSplit/>
           <w:tblHeader/>
@@ -590,7 +574,7 @@
             </w:pPr>
             <w:r>
               <w:rPr>
-                <w:rFonts w:ascii="Calibri" w:hAnsi="Calibri" w:cs="Calibri"/>
+                <w:rFonts w:cs="Calibri"/>
                 <w:b/>
                 <w:bCs/>
                 <w:color w:val="FFFFFF"/>
@@ -630,7 +614,7 @@
             </w:pPr>
             <w:r>
               <w:rPr>
-                <w:rFonts w:ascii="Calibri" w:hAnsi="Calibri" w:cs="Calibri"/>
+                <w:rFonts w:cs="Calibri"/>
                 <w:color w:val="000000"/>
                 <w:sz w:val="16"/>
                 <w:szCs w:val="16"/>
@@ -657,7 +641,7 @@
             </w:r>
             <w:r>
               <w:rPr>
-                <w:rFonts w:ascii="Calibri" w:hAnsi="Calibri" w:cs="Calibri"/>
+                <w:rFonts w:cs="Calibri"/>
                 <w:color w:val="000000"/>
                 <w:sz w:val="16"/>
                 <w:szCs w:val="16"/>
@@ -668,14 +652,6 @@
         </w:tc>
       </w:tr>
       <w:tr>
-        <w:tblPrEx>
-          <w:tblCellMar>
-            <w:top w:w="0" w:type="dxa"/>
-            <w:left w:w="0" w:type="dxa"/>
-            <w:bottom w:w="0" w:type="dxa"/>
-            <w:right w:w="0" w:type="dxa"/>
-          </w:tblCellMar>
-        </w:tblPrEx>
         <w:trPr>
           <w:cantSplit/>
           <w:tblHeader/>
@@ -709,7 +685,7 @@
             </w:pPr>
             <w:r>
               <w:rPr>
-                <w:rFonts w:ascii="Calibri" w:hAnsi="Calibri" w:cs="Calibri"/>
+                <w:rFonts w:cs="Calibri"/>
                 <w:b/>
                 <w:bCs/>
                 <w:color w:val="FFFFFF"/>
@@ -751,14 +727,6 @@
         </w:tc>
       </w:tr>
       <w:tr>
-        <w:tblPrEx>
-          <w:tblCellMar>
-            <w:top w:w="0" w:type="dxa"/>
-            <w:left w:w="0" w:type="dxa"/>
-            <w:bottom w:w="0" w:type="dxa"/>
-            <w:right w:w="0" w:type="dxa"/>
-          </w:tblCellMar>
-        </w:tblPrEx>
         <w:trPr>
           <w:cantSplit/>
           <w:tblHeader/>
@@ -792,7 +760,7 @@
             </w:pPr>
             <w:r>
               <w:rPr>
-                <w:rFonts w:ascii="Calibri" w:hAnsi="Calibri" w:cs="Calibri"/>
+                <w:rFonts w:cs="Calibri"/>
                 <w:b/>
                 <w:bCs/>
                 <w:color w:val="FFFFFF"/>
@@ -832,7 +800,7 @@
             </w:pPr>
             <w:r>
               <w:rPr>
-                <w:rFonts w:ascii="Calibri" w:hAnsi="Calibri" w:cs="Calibri"/>
+                <w:rFonts w:cs="Calibri"/>
                 <w:color w:val="000000"/>
                 <w:sz w:val="16"/>
                 <w:szCs w:val="16"/>
@@ -859,7 +827,7 @@
             </w:r>
             <w:r>
               <w:rPr>
-                <w:rFonts w:ascii="Calibri" w:hAnsi="Calibri" w:cs="Calibri"/>
+                <w:rFonts w:cs="Calibri"/>
                 <w:color w:val="000000"/>
                 <w:sz w:val="16"/>
                 <w:szCs w:val="16"/>
@@ -877,7 +845,7 @@
             </w:r>
             <w:r>
               <w:rPr>
-                <w:rFonts w:ascii="Calibri" w:hAnsi="Calibri" w:cs="Calibri"/>
+                <w:rFonts w:cs="Calibri"/>
                 <w:color w:val="000000"/>
                 <w:sz w:val="16"/>
                 <w:szCs w:val="16"/>
@@ -904,7 +872,7 @@
             </w:r>
             <w:r>
               <w:rPr>
-                <w:rFonts w:ascii="Calibri" w:hAnsi="Calibri" w:cs="Calibri"/>
+                <w:rFonts w:cs="Calibri"/>
                 <w:color w:val="000000"/>
                 <w:sz w:val="16"/>
                 <w:szCs w:val="16"/>
@@ -939,7 +907,7 @@
             </w:pPr>
             <w:r>
               <w:rPr>
-                <w:rFonts w:ascii="Calibri" w:hAnsi="Calibri" w:cs="Calibri"/>
+                <w:rFonts w:cs="Calibri"/>
                 <w:color w:val="000000"/>
                 <w:sz w:val="16"/>
                 <w:szCs w:val="16"/>
@@ -948,7 +916,7 @@
             </w:r>
             <w:r>
               <w:rPr>
-                <w:rFonts w:ascii="Calibri" w:hAnsi="Calibri" w:cs="Calibri"/>
+                <w:rFonts w:cs="Calibri"/>
                 <w:b/>
                 <w:color w:val="000000"/>
                 <w:sz w:val="16"/>
@@ -958,21 +926,12 @@
             </w:r>
             <w:r>
               <w:rPr>
-                <w:rFonts w:ascii="Calibri" w:hAnsi="Calibri" w:cs="Calibri"/>
+                <w:rFonts w:cs="Calibri"/>
                 <w:color w:val="000000"/>
                 <w:sz w:val="16"/>
                 <w:szCs w:val="16"/>
               </w:rPr>
-              <w:t>\mid\forms\java</w:t>
-            </w:r>
-            <w:r>
-              <w:rPr>
-                <w:rFonts w:ascii="Calibri" w:hAnsi="Calibri" w:cs="Calibri"/>
-                <w:color w:val="000000"/>
-                <w:sz w:val="16"/>
-                <w:szCs w:val="16"/>
-              </w:rPr>
-              <w:t xml:space="preserve"> directory on the Oracle Weblogic Server and rename the following file:-</w:t>
+              <w:t>\mid\forms\java directory on the Oracle Weblogic Server and rename the following file:-</w:t>
             </w:r>
           </w:p>
           <w:p>
@@ -985,7 +944,7 @@
               <w:spacing w:after="0" w:line="240" w:lineRule="auto"/>
               <w:ind w:left="118" w:right="96"/>
               <w:rPr>
-                <w:rFonts w:ascii="Calibri" w:hAnsi="Calibri" w:cs="Calibri"/>
+                <w:rFonts w:cs="Calibri"/>
                 <w:color w:val="000000"/>
                 <w:sz w:val="16"/>
                 <w:szCs w:val="16"/>
@@ -993,39 +952,12 @@
             </w:pPr>
             <w:r>
               <w:rPr>
-                <w:rFonts w:ascii="Calibri" w:hAnsi="Calibri" w:cs="Calibri"/>
+                <w:rFonts w:cs="Calibri"/>
                 <w:color w:val="000000"/>
                 <w:sz w:val="16"/>
                 <w:szCs w:val="16"/>
               </w:rPr>
-              <w:t>exorMapviewer4500_10_3_5</w:t>
-            </w:r>
-            <w:r>
-              <w:rPr>
-                <w:rFonts w:ascii="Calibri" w:hAnsi="Calibri" w:cs="Calibri"/>
-                <w:color w:val="000000"/>
-                <w:sz w:val="16"/>
-                <w:szCs w:val="16"/>
-              </w:rPr>
-              <w:t>.jar</w:t>
-            </w:r>
-            <w:r>
-              <w:rPr>
-                <w:rFonts w:ascii="Calibri" w:hAnsi="Calibri" w:cs="Calibri"/>
-                <w:color w:val="000000"/>
-                <w:sz w:val="16"/>
-                <w:szCs w:val="16"/>
-              </w:rPr>
-              <w:t xml:space="preserve"> to exorMapviewer4500_10_3_5_old</w:t>
-            </w:r>
-            <w:r>
-              <w:rPr>
-                <w:rFonts w:ascii="Calibri" w:hAnsi="Calibri" w:cs="Calibri"/>
-                <w:color w:val="000000"/>
-                <w:sz w:val="16"/>
-                <w:szCs w:val="16"/>
-              </w:rPr>
-              <w:t>.jar</w:t>
+              <w:t>exorMapviewer4500_10_3_5.jar to exorMapviewer4500_10_3_5_old.jar</w:t>
             </w:r>
           </w:p>
           <w:p>
@@ -1038,7 +970,7 @@
               <w:spacing w:after="0" w:line="240" w:lineRule="auto"/>
               <w:ind w:left="118" w:right="96"/>
               <w:rPr>
-                <w:rFonts w:ascii="Calibri" w:hAnsi="Calibri" w:cs="Calibri"/>
+                <w:rFonts w:cs="Calibri"/>
                 <w:color w:val="000000"/>
                 <w:sz w:val="16"/>
                 <w:szCs w:val="16"/>
@@ -1055,7 +987,7 @@
               <w:spacing w:after="0" w:line="240" w:lineRule="auto"/>
               <w:ind w:left="118" w:right="96"/>
               <w:rPr>
-                <w:rFonts w:ascii="Calibri" w:hAnsi="Calibri" w:cs="Calibri"/>
+                <w:rFonts w:cs="Calibri"/>
                 <w:color w:val="000000"/>
                 <w:sz w:val="16"/>
                 <w:szCs w:val="16"/>
@@ -1063,21 +995,12 @@
             </w:pPr>
             <w:r>
               <w:rPr>
-                <w:rFonts w:ascii="Calibri" w:hAnsi="Calibri" w:cs="Calibri"/>
+                <w:rFonts w:cs="Calibri"/>
                 <w:color w:val="000000"/>
                 <w:sz w:val="16"/>
                 <w:szCs w:val="16"/>
               </w:rPr>
-              <w:t xml:space="preserve">Then copy in the new version of this file from the staging folder.  </w:t>
-            </w:r>
-            <w:r>
-              <w:rPr>
-                <w:rFonts w:ascii="Calibri" w:hAnsi="Calibri" w:cs="Calibri"/>
-                <w:color w:val="000000"/>
-                <w:sz w:val="16"/>
-                <w:szCs w:val="16"/>
-              </w:rPr>
-              <w:t>On each client machine the Jar Cache will need to be cleared.</w:t>
+              <w:t>Then copy in the new version of this file from the staging folder.  On each client machine the Jar Cache will need to be cleared.</w:t>
             </w:r>
           </w:p>
           <w:p>
@@ -1107,21 +1030,12 @@
             </w:r>
             <w:r>
               <w:rPr>
-                <w:rFonts w:ascii="Calibri" w:hAnsi="Calibri" w:cs="Calibri"/>
+                <w:rFonts w:cs="Calibri"/>
                 <w:color w:val="000000"/>
                 <w:sz w:val="16"/>
                 <w:szCs w:val="16"/>
               </w:rPr>
-              <w:t>Log onto SQL*PLUS as the Highways Owner with the staging folder as the working di</w:t>
-            </w:r>
-            <w:r>
-              <w:rPr>
-                <w:rFonts w:ascii="Calibri" w:hAnsi="Calibri" w:cs="Calibri"/>
-                <w:color w:val="000000"/>
-                <w:sz w:val="16"/>
-                <w:szCs w:val="16"/>
-              </w:rPr>
-              <w:t>rectory.</w:t>
+              <w:t>Log onto SQL*PLUS as the Highways Owner with the staging folder as the working directory.</w:t>
             </w:r>
             <w:r>
               <w:rPr>
@@ -1134,7 +1048,7 @@
             </w:r>
             <w:r>
               <w:rPr>
-                <w:rFonts w:ascii="Calibri" w:hAnsi="Calibri" w:cs="Calibri"/>
+                <w:rFonts w:cs="Calibri"/>
                 <w:color w:val="000000"/>
                 <w:sz w:val="16"/>
                 <w:szCs w:val="16"/>
@@ -1161,7 +1075,7 @@
             </w:r>
             <w:r>
               <w:rPr>
-                <w:rFonts w:ascii="Calibri" w:hAnsi="Calibri" w:cs="Calibri"/>
+                <w:rFonts w:cs="Calibri"/>
                 <w:color w:val="000000"/>
                 <w:sz w:val="16"/>
                 <w:szCs w:val="16"/>
@@ -1172,14 +1086,6 @@
         </w:tc>
       </w:tr>
       <w:tr>
-        <w:tblPrEx>
-          <w:tblCellMar>
-            <w:top w:w="0" w:type="dxa"/>
-            <w:left w:w="0" w:type="dxa"/>
-            <w:bottom w:w="0" w:type="dxa"/>
-            <w:right w:w="0" w:type="dxa"/>
-          </w:tblCellMar>
-        </w:tblPrEx>
         <w:trPr>
           <w:cantSplit/>
           <w:tblHeader/>
@@ -1213,7 +1119,7 @@
             </w:pPr>
             <w:r>
               <w:rPr>
-                <w:rFonts w:ascii="Calibri" w:hAnsi="Calibri" w:cs="Calibri"/>
+                <w:rFonts w:cs="Calibri"/>
                 <w:b/>
                 <w:bCs/>
                 <w:color w:val="FFFFFF"/>
@@ -1253,7 +1159,7 @@
             </w:pPr>
             <w:r>
               <w:rPr>
-                <w:rFonts w:ascii="Calibri" w:hAnsi="Calibri" w:cs="Calibri"/>
+                <w:rFonts w:cs="Calibri"/>
                 <w:color w:val="000000"/>
                 <w:sz w:val="16"/>
                 <w:szCs w:val="16"/>
@@ -1264,14 +1170,6 @@
         </w:tc>
       </w:tr>
       <w:tr>
-        <w:tblPrEx>
-          <w:tblCellMar>
-            <w:top w:w="0" w:type="dxa"/>
-            <w:left w:w="0" w:type="dxa"/>
-            <w:bottom w:w="0" w:type="dxa"/>
-            <w:right w:w="0" w:type="dxa"/>
-          </w:tblCellMar>
-        </w:tblPrEx>
         <w:trPr>
           <w:cantSplit/>
           <w:tblHeader/>
@@ -1305,7 +1203,7 @@
             </w:pPr>
             <w:r>
               <w:rPr>
-                <w:rFonts w:ascii="Calibri" w:hAnsi="Calibri" w:cs="Calibri"/>
+                <w:rFonts w:cs="Calibri"/>
                 <w:b/>
                 <w:bCs/>
                 <w:color w:val="FFFFFF"/>
@@ -1345,7 +1243,7 @@
             </w:pPr>
             <w:r>
               <w:rPr>
-                <w:rFonts w:ascii="Calibri" w:hAnsi="Calibri" w:cs="Calibri"/>
+                <w:rFonts w:cs="Calibri"/>
                 <w:color w:val="000000"/>
                 <w:sz w:val="16"/>
                 <w:szCs w:val="16"/>
@@ -1356,14 +1254,6 @@
         </w:tc>
       </w:tr>
       <w:tr>
-        <w:tblPrEx>
-          <w:tblCellMar>
-            <w:top w:w="0" w:type="dxa"/>
-            <w:left w:w="0" w:type="dxa"/>
-            <w:bottom w:w="0" w:type="dxa"/>
-            <w:right w:w="0" w:type="dxa"/>
-          </w:tblCellMar>
-        </w:tblPrEx>
         <w:trPr>
           <w:cantSplit/>
           <w:tblHeader/>
@@ -1397,7 +1287,7 @@
             </w:pPr>
             <w:r>
               <w:rPr>
-                <w:rFonts w:ascii="Calibri" w:hAnsi="Calibri" w:cs="Calibri"/>
+                <w:rFonts w:cs="Calibri"/>
                 <w:b/>
                 <w:bCs/>
                 <w:color w:val="FFFFFF"/>
@@ -1437,7 +1327,7 @@
             </w:pPr>
             <w:r>
               <w:rPr>
-                <w:rFonts w:ascii="Calibri" w:hAnsi="Calibri" w:cs="Calibri"/>
+                <w:rFonts w:cs="Calibri"/>
                 <w:color w:val="000000"/>
                 <w:sz w:val="16"/>
                 <w:szCs w:val="16"/>
@@ -1448,14 +1338,6 @@
         </w:tc>
       </w:tr>
       <w:tr>
-        <w:tblPrEx>
-          <w:tblCellMar>
-            <w:top w:w="0" w:type="dxa"/>
-            <w:left w:w="0" w:type="dxa"/>
-            <w:bottom w:w="0" w:type="dxa"/>
-            <w:right w:w="0" w:type="dxa"/>
-          </w:tblCellMar>
-        </w:tblPrEx>
         <w:trPr>
           <w:cantSplit/>
           <w:tblHeader/>
@@ -1489,7 +1371,7 @@
             </w:pPr>
             <w:r>
               <w:rPr>
-                <w:rFonts w:ascii="Calibri" w:hAnsi="Calibri" w:cs="Calibri"/>
+                <w:rFonts w:cs="Calibri"/>
                 <w:b/>
                 <w:bCs/>
                 <w:color w:val="FFFFFF"/>
@@ -1529,7 +1411,7 @@
             </w:pPr>
             <w:r>
               <w:rPr>
-                <w:rFonts w:ascii="Calibri" w:hAnsi="Calibri" w:cs="Calibri"/>
+                <w:rFonts w:cs="Calibri"/>
                 <w:color w:val="000000"/>
                 <w:sz w:val="16"/>
                 <w:szCs w:val="16"/>
@@ -1613,14 +1495,6 @@
         <w:gridCol w:w="1275"/>
       </w:tblGrid>
       <w:tr>
-        <w:tblPrEx>
-          <w:tblCellMar>
-            <w:top w:w="0" w:type="dxa"/>
-            <w:left w:w="0" w:type="dxa"/>
-            <w:bottom w:w="0" w:type="dxa"/>
-            <w:right w:w="0" w:type="dxa"/>
-          </w:tblCellMar>
-        </w:tblPrEx>
         <w:trPr>
           <w:cantSplit/>
           <w:tblHeader/>
@@ -1654,7 +1528,7 @@
             </w:pPr>
             <w:r>
               <w:rPr>
-                <w:rFonts w:ascii="Calibri" w:hAnsi="Calibri" w:cs="Calibri"/>
+                <w:rFonts w:cs="Calibri"/>
                 <w:b/>
                 <w:bCs/>
                 <w:color w:val="FFFFFF"/>
@@ -1694,7 +1568,7 @@
             </w:pPr>
             <w:r>
               <w:rPr>
-                <w:rFonts w:ascii="Calibri" w:hAnsi="Calibri" w:cs="Calibri"/>
+                <w:rFonts w:cs="Calibri"/>
                 <w:b/>
                 <w:bCs/>
                 <w:color w:val="FFFFFF"/>
@@ -1707,14 +1581,6 @@
         </w:tc>
       </w:tr>
       <w:tr>
-        <w:tblPrEx>
-          <w:tblCellMar>
-            <w:top w:w="0" w:type="dxa"/>
-            <w:left w:w="0" w:type="dxa"/>
-            <w:bottom w:w="0" w:type="dxa"/>
-            <w:right w:w="0" w:type="dxa"/>
-          </w:tblCellMar>
-        </w:tblPrEx>
         <w:trPr>
           <w:cantSplit/>
         </w:trPr>
@@ -1747,7 +1613,7 @@
             </w:pPr>
             <w:r>
               <w:rPr>
-                <w:rFonts w:ascii="Calibri" w:hAnsi="Calibri" w:cs="Calibri"/>
+                <w:rFonts w:cs="Calibri"/>
                 <w:color w:val="000000"/>
                 <w:sz w:val="16"/>
                 <w:szCs w:val="16"/>
@@ -1785,7 +1651,7 @@
             </w:pPr>
             <w:r>
               <w:rPr>
-                <w:rFonts w:ascii="Calibri" w:hAnsi="Calibri" w:cs="Calibri"/>
+                <w:rFonts w:cs="Calibri"/>
                 <w:color w:val="000000"/>
                 <w:sz w:val="16"/>
                 <w:szCs w:val="16"/>
@@ -1796,14 +1662,6 @@
         </w:tc>
       </w:tr>
       <w:tr>
-        <w:tblPrEx>
-          <w:tblCellMar>
-            <w:top w:w="0" w:type="dxa"/>
-            <w:left w:w="0" w:type="dxa"/>
-            <w:bottom w:w="0" w:type="dxa"/>
-            <w:right w:w="0" w:type="dxa"/>
-          </w:tblCellMar>
-        </w:tblPrEx>
         <w:trPr>
           <w:cantSplit/>
         </w:trPr>
@@ -1836,7 +1694,7 @@
             </w:pPr>
             <w:r>
               <w:rPr>
-                <w:rFonts w:ascii="Calibri" w:hAnsi="Calibri" w:cs="Calibri"/>
+                <w:rFonts w:cs="Calibri"/>
                 <w:color w:val="000000"/>
                 <w:sz w:val="16"/>
                 <w:szCs w:val="16"/>
@@ -1874,7 +1732,7 @@
             </w:pPr>
             <w:r>
               <w:rPr>
-                <w:rFonts w:ascii="Calibri" w:hAnsi="Calibri" w:cs="Calibri"/>
+                <w:rFonts w:cs="Calibri"/>
                 <w:color w:val="000000"/>
                 <w:sz w:val="16"/>
                 <w:szCs w:val="16"/>
@@ -1885,14 +1743,6 @@
         </w:tc>
       </w:tr>
       <w:tr>
-        <w:tblPrEx>
-          <w:tblCellMar>
-            <w:top w:w="0" w:type="dxa"/>
-            <w:left w:w="0" w:type="dxa"/>
-            <w:bottom w:w="0" w:type="dxa"/>
-            <w:right w:w="0" w:type="dxa"/>
-          </w:tblCellMar>
-        </w:tblPrEx>
         <w:trPr>
           <w:cantSplit/>
         </w:trPr>
@@ -1925,7 +1775,7 @@
             </w:pPr>
             <w:r>
               <w:rPr>
-                <w:rFonts w:ascii="Calibri" w:hAnsi="Calibri" w:cs="Calibri"/>
+                <w:rFonts w:cs="Calibri"/>
                 <w:color w:val="000000"/>
                 <w:sz w:val="16"/>
                 <w:szCs w:val="16"/>
@@ -1963,7 +1813,7 @@
             </w:pPr>
             <w:r>
               <w:rPr>
-                <w:rFonts w:ascii="Calibri" w:hAnsi="Calibri" w:cs="Calibri"/>
+                <w:rFonts w:cs="Calibri"/>
                 <w:color w:val="000000"/>
                 <w:sz w:val="16"/>
                 <w:szCs w:val="16"/>
@@ -2286,14 +2136,6 @@
         <w:gridCol w:w="1134"/>
       </w:tblGrid>
       <w:tr>
-        <w:tblPrEx>
-          <w:tblCellMar>
-            <w:top w:w="0" w:type="dxa"/>
-            <w:left w:w="0" w:type="dxa"/>
-            <w:bottom w:w="0" w:type="dxa"/>
-            <w:right w:w="0" w:type="dxa"/>
-          </w:tblCellMar>
-        </w:tblPrEx>
         <w:trPr>
           <w:cantSplit/>
           <w:tblHeader/>
@@ -2319,23 +2161,14 @@
               <w:spacing w:after="0" w:line="240" w:lineRule="auto"/>
               <w:ind w:left="108" w:right="94"/>
               <w:rPr>
-                <w:rFonts w:ascii="Arial" w:hAnsi="Arial" w:cs="Arial"/>
-                <w:color w:val="000000"/>
-                <w:sz w:val="18"/>
-                <w:szCs w:val="18"/>
-              </w:rPr>
-            </w:pPr>
-            <w:r>
-              <w:rPr>
-                <w:rFonts w:ascii="Calibri" w:hAnsi="Calibri" w:cs="Calibri"/>
+                <w:rFonts w:cs="Calibri"/>
                 <w:b/>
                 <w:bCs/>
                 <w:color w:val="FFFFFF"/>
                 <w:sz w:val="18"/>
                 <w:szCs w:val="18"/>
               </w:rPr>
-              <w:t>Internal</w:t>
-            </w:r>
+            </w:pPr>
           </w:p>
           <w:p>
             <w:pPr>
@@ -2347,23 +2180,31 @@
               <w:spacing w:after="0" w:line="240" w:lineRule="auto"/>
               <w:ind w:left="108" w:right="94"/>
               <w:rPr>
-                <w:rFonts w:ascii="Arial" w:hAnsi="Arial" w:cs="Arial"/>
-                <w:color w:val="000000"/>
-                <w:sz w:val="18"/>
-                <w:szCs w:val="18"/>
-              </w:rPr>
-            </w:pPr>
-            <w:r>
-              <w:rPr>
-                <w:rFonts w:ascii="Calibri" w:hAnsi="Calibri" w:cs="Calibri"/>
+                <w:rFonts w:cs="Calibri"/>
                 <w:b/>
                 <w:bCs/>
                 <w:color w:val="FFFFFF"/>
                 <w:sz w:val="18"/>
                 <w:szCs w:val="18"/>
               </w:rPr>
-              <w:t>Task ID</w:t>
-            </w:r>
+            </w:pPr>
+          </w:p>
+          <w:p>
+            <w:pPr>
+              <w:keepLines/>
+              <w:widowControl w:val="0"/>
+              <w:autoSpaceDE w:val="0"/>
+              <w:autoSpaceDN w:val="0"/>
+              <w:adjustRightInd w:val="0"/>
+              <w:spacing w:after="0" w:line="240" w:lineRule="auto"/>
+              <w:ind w:left="108" w:right="94"/>
+              <w:rPr>
+                <w:rFonts w:ascii="Arial" w:hAnsi="Arial" w:cs="Arial"/>
+                <w:color w:val="000000"/>
+                <w:sz w:val="18"/>
+                <w:szCs w:val="18"/>
+              </w:rPr>
+            </w:pPr>
           </w:p>
         </w:tc>
         <w:tc>
@@ -2395,7 +2236,7 @@
             </w:pPr>
             <w:r>
               <w:rPr>
-                <w:rFonts w:ascii="Calibri" w:hAnsi="Calibri" w:cs="Calibri"/>
+                <w:rFonts w:cs="Calibri"/>
                 <w:b/>
                 <w:bCs/>
                 <w:color w:val="FFFFFF"/>
@@ -2435,7 +2276,7 @@
             </w:pPr>
             <w:r>
               <w:rPr>
-                <w:rFonts w:ascii="Calibri" w:hAnsi="Calibri" w:cs="Calibri"/>
+                <w:rFonts w:cs="Calibri"/>
                 <w:b/>
                 <w:bCs/>
                 <w:color w:val="FFFFFF"/>
@@ -2463,7 +2304,7 @@
             </w:pPr>
             <w:r>
               <w:rPr>
-                <w:rFonts w:ascii="Calibri" w:hAnsi="Calibri" w:cs="Calibri"/>
+                <w:rFonts w:cs="Calibri"/>
                 <w:b/>
                 <w:bCs/>
                 <w:color w:val="FFFFFF"/>
@@ -2476,14 +2317,6 @@
         </w:tc>
       </w:tr>
       <w:tr>
-        <w:tblPrEx>
-          <w:tblCellMar>
-            <w:top w:w="0" w:type="dxa"/>
-            <w:left w:w="0" w:type="dxa"/>
-            <w:bottom w:w="0" w:type="dxa"/>
-            <w:right w:w="0" w:type="dxa"/>
-          </w:tblCellMar>
-        </w:tblPrEx>
         <w:trPr>
           <w:cantSplit/>
         </w:trPr>
@@ -2493,7 +2326,7 @@
             <w:tcBorders>
               <w:top w:val="single" w:sz="6" w:space="0" w:color="BFBFBF"/>
               <w:left w:val="single" w:sz="4" w:space="0" w:color="BFBFBF"/>
-              <w:bottom w:val="single" w:sz="4" w:space="0" w:color="BFBFBF"/>
+              <w:bottom w:val="single" w:sz="6" w:space="0" w:color="BFBFBF"/>
               <w:right w:val="single" w:sz="6" w:space="0" w:color="BFBFBF"/>
             </w:tcBorders>
             <w:shd w:val="clear" w:color="auto" w:fill="FFFFFF"/>
@@ -2516,7 +2349,7 @@
             </w:pPr>
             <w:r>
               <w:rPr>
-                <w:rFonts w:ascii="Calibri" w:hAnsi="Calibri" w:cs="Calibri"/>
+                <w:rFonts w:cs="Calibri"/>
                 <w:color w:val="000000"/>
                 <w:sz w:val="16"/>
                 <w:szCs w:val="16"/>
@@ -2531,7 +2364,7 @@
             <w:tcBorders>
               <w:top w:val="single" w:sz="6" w:space="0" w:color="BFBFBF"/>
               <w:left w:val="single" w:sz="6" w:space="0" w:color="BFBFBF"/>
-              <w:bottom w:val="single" w:sz="4" w:space="0" w:color="BFBFBF"/>
+              <w:bottom w:val="single" w:sz="6" w:space="0" w:color="BFBFBF"/>
               <w:right w:val="single" w:sz="6" w:space="0" w:color="BFBFBF"/>
             </w:tcBorders>
             <w:shd w:val="clear" w:color="auto" w:fill="FFFFFF"/>
@@ -2546,21 +2379,38 @@
               <w:spacing w:after="0" w:line="240" w:lineRule="auto"/>
               <w:ind w:left="122" w:right="76"/>
               <w:rPr>
+                <w:rFonts w:cs="Calibri"/>
+                <w:color w:val="000000"/>
+                <w:sz w:val="16"/>
+                <w:szCs w:val="16"/>
+              </w:rPr>
+            </w:pPr>
+            <w:r>
+              <w:rPr>
+                <w:rFonts w:cs="Calibri"/>
+                <w:color w:val="000000"/>
+                <w:sz w:val="16"/>
+                <w:szCs w:val="16"/>
+              </w:rPr>
+              <w:t>Locator maintains two distinct maps one that is pinned to the locator form window and one that is unpinned. Previous versions failed to synchronize the active theme from the unpinned map with the context sensitive List of Modules.</w:t>
+            </w:r>
+          </w:p>
+          <w:p>
+            <w:pPr>
+              <w:keepLines/>
+              <w:widowControl w:val="0"/>
+              <w:autoSpaceDE w:val="0"/>
+              <w:autoSpaceDN w:val="0"/>
+              <w:adjustRightInd w:val="0"/>
+              <w:spacing w:after="0" w:line="240" w:lineRule="auto"/>
+              <w:ind w:left="122" w:right="76"/>
+              <w:rPr>
                 <w:rFonts w:ascii="Arial" w:hAnsi="Arial" w:cs="Arial"/>
                 <w:color w:val="000000"/>
                 <w:sz w:val="18"/>
                 <w:szCs w:val="18"/>
               </w:rPr>
             </w:pPr>
-            <w:r>
-              <w:rPr>
-                <w:rFonts w:ascii="Calibri" w:hAnsi="Calibri" w:cs="Calibri"/>
-                <w:color w:val="000000"/>
-                <w:sz w:val="16"/>
-                <w:szCs w:val="16"/>
-              </w:rPr>
-              <w:t>Locator maintains two distinct maps one that is pinned to the locator form window and one that is unpinned. Previous versions failed to synchronize the active theme from the unpinned map with the context sensitive List of Modules.</w:t>
-            </w:r>
           </w:p>
         </w:tc>
         <w:tc>
@@ -2569,7 +2419,7 @@
             <w:tcBorders>
               <w:top w:val="single" w:sz="6" w:space="0" w:color="BFBFBF"/>
               <w:left w:val="single" w:sz="6" w:space="0" w:color="BFBFBF"/>
-              <w:bottom w:val="single" w:sz="4" w:space="0" w:color="BFBFBF"/>
+              <w:bottom w:val="single" w:sz="6" w:space="0" w:color="BFBFBF"/>
               <w:right w:val="single" w:sz="4" w:space="0" w:color="BFBFBF"/>
             </w:tcBorders>
             <w:shd w:val="clear" w:color="auto" w:fill="FFFFFF"/>
@@ -2592,13 +2442,728 @@
             </w:pPr>
             <w:r>
               <w:rPr>
-                <w:rFonts w:ascii="Calibri" w:hAnsi="Calibri" w:cs="Calibri"/>
+                <w:rFonts w:cs="Calibri"/>
                 <w:color w:val="000000"/>
                 <w:sz w:val="16"/>
                 <w:szCs w:val="16"/>
               </w:rPr>
               <w:t>8001139145</w:t>
             </w:r>
+          </w:p>
+          <w:p>
+            <w:pPr>
+              <w:jc w:val="center"/>
+              <w:rPr>
+                <w:rFonts w:ascii="Arial" w:hAnsi="Arial" w:cs="Arial"/>
+                <w:sz w:val="18"/>
+                <w:szCs w:val="18"/>
+              </w:rPr>
+            </w:pPr>
+          </w:p>
+          <w:p>
+            <w:pPr>
+              <w:jc w:val="center"/>
+              <w:rPr>
+                <w:rFonts w:ascii="Arial" w:hAnsi="Arial" w:cs="Arial"/>
+                <w:sz w:val="18"/>
+                <w:szCs w:val="18"/>
+              </w:rPr>
+            </w:pPr>
+          </w:p>
+        </w:tc>
+      </w:tr>
+      <w:tr>
+        <w:trPr>
+          <w:cantSplit/>
+        </w:trPr>
+        <w:tc>
+          <w:tcPr>
+            <w:tcW w:w="1134" w:type="dxa"/>
+            <w:tcBorders>
+              <w:top w:val="single" w:sz="6" w:space="0" w:color="BFBFBF"/>
+              <w:left w:val="single" w:sz="4" w:space="0" w:color="BFBFBF"/>
+              <w:bottom w:val="single" w:sz="6" w:space="0" w:color="BFBFBF"/>
+              <w:right w:val="single" w:sz="6" w:space="0" w:color="BFBFBF"/>
+            </w:tcBorders>
+            <w:shd w:val="clear" w:color="auto" w:fill="FFFFFF"/>
+          </w:tcPr>
+          <w:p>
+            <w:pPr>
+              <w:keepLines/>
+              <w:widowControl w:val="0"/>
+              <w:autoSpaceDE w:val="0"/>
+              <w:autoSpaceDN w:val="0"/>
+              <w:adjustRightInd w:val="0"/>
+              <w:spacing w:after="0" w:line="240" w:lineRule="auto"/>
+              <w:ind w:left="108" w:right="94"/>
+              <w:rPr>
+                <w:rFonts w:cs="Calibri"/>
+                <w:color w:val="000000"/>
+                <w:sz w:val="16"/>
+                <w:szCs w:val="16"/>
+              </w:rPr>
+            </w:pPr>
+            <w:r>
+              <w:rPr>
+                <w:rFonts w:cs="Calibri"/>
+                <w:color w:val="000000"/>
+                <w:sz w:val="16"/>
+                <w:szCs w:val="16"/>
+              </w:rPr>
+              <w:t>0111615</w:t>
+            </w:r>
+          </w:p>
+        </w:tc>
+        <w:tc>
+          <w:tcPr>
+            <w:tcW w:w="6378" w:type="dxa"/>
+            <w:tcBorders>
+              <w:top w:val="single" w:sz="6" w:space="0" w:color="BFBFBF"/>
+              <w:left w:val="single" w:sz="6" w:space="0" w:color="BFBFBF"/>
+              <w:bottom w:val="single" w:sz="6" w:space="0" w:color="BFBFBF"/>
+              <w:right w:val="single" w:sz="6" w:space="0" w:color="BFBFBF"/>
+            </w:tcBorders>
+            <w:shd w:val="clear" w:color="auto" w:fill="FFFFFF"/>
+          </w:tcPr>
+          <w:p>
+            <w:pPr>
+              <w:keepLines/>
+              <w:widowControl w:val="0"/>
+              <w:autoSpaceDE w:val="0"/>
+              <w:autoSpaceDN w:val="0"/>
+              <w:adjustRightInd w:val="0"/>
+              <w:spacing w:after="0" w:line="240" w:lineRule="auto"/>
+              <w:ind w:left="122" w:right="76"/>
+              <w:rPr>
+                <w:rFonts w:cs="Calibri"/>
+                <w:color w:val="000000"/>
+                <w:sz w:val="16"/>
+                <w:szCs w:val="16"/>
+              </w:rPr>
+            </w:pPr>
+            <w:r>
+              <w:rPr>
+                <w:rFonts w:cs="Calibri"/>
+                <w:color w:val="000000"/>
+                <w:sz w:val="16"/>
+                <w:szCs w:val="16"/>
+              </w:rPr>
+              <w:t>In certain situations, when attempting to create a Defect or a PEM in Locator, the appropriate creation form does not open as expected.</w:t>
+            </w:r>
+          </w:p>
+        </w:tc>
+        <w:tc>
+          <w:tcPr>
+            <w:tcW w:w="1134" w:type="dxa"/>
+            <w:tcBorders>
+              <w:top w:val="single" w:sz="6" w:space="0" w:color="BFBFBF"/>
+              <w:left w:val="single" w:sz="6" w:space="0" w:color="BFBFBF"/>
+              <w:bottom w:val="single" w:sz="6" w:space="0" w:color="BFBFBF"/>
+              <w:right w:val="single" w:sz="4" w:space="0" w:color="BFBFBF"/>
+            </w:tcBorders>
+            <w:shd w:val="clear" w:color="auto" w:fill="FFFFFF"/>
+          </w:tcPr>
+          <w:p>
+            <w:pPr>
+              <w:keepLines/>
+              <w:widowControl w:val="0"/>
+              <w:autoSpaceDE w:val="0"/>
+              <w:autoSpaceDN w:val="0"/>
+              <w:adjustRightInd w:val="0"/>
+              <w:spacing w:after="0" w:line="240" w:lineRule="auto"/>
+              <w:ind w:left="120" w:right="82"/>
+              <w:rPr>
+                <w:rFonts w:cs="Calibri"/>
+                <w:color w:val="000000"/>
+                <w:sz w:val="16"/>
+                <w:szCs w:val="16"/>
+              </w:rPr>
+            </w:pPr>
+          </w:p>
+        </w:tc>
+      </w:tr>
+      <w:tr>
+        <w:trPr>
+          <w:cantSplit/>
+        </w:trPr>
+        <w:tc>
+          <w:tcPr>
+            <w:tcW w:w="1134" w:type="dxa"/>
+            <w:tcBorders>
+              <w:top w:val="single" w:sz="6" w:space="0" w:color="BFBFBF"/>
+              <w:left w:val="single" w:sz="4" w:space="0" w:color="BFBFBF"/>
+              <w:bottom w:val="single" w:sz="6" w:space="0" w:color="BFBFBF"/>
+              <w:right w:val="single" w:sz="6" w:space="0" w:color="BFBFBF"/>
+            </w:tcBorders>
+            <w:shd w:val="clear" w:color="auto" w:fill="FFFFFF"/>
+          </w:tcPr>
+          <w:p>
+            <w:pPr>
+              <w:keepLines/>
+              <w:widowControl w:val="0"/>
+              <w:autoSpaceDE w:val="0"/>
+              <w:autoSpaceDN w:val="0"/>
+              <w:adjustRightInd w:val="0"/>
+              <w:spacing w:after="0" w:line="240" w:lineRule="auto"/>
+              <w:ind w:left="108" w:right="94"/>
+              <w:rPr>
+                <w:rFonts w:cs="Calibri"/>
+                <w:color w:val="000000"/>
+                <w:sz w:val="16"/>
+                <w:szCs w:val="16"/>
+              </w:rPr>
+            </w:pPr>
+            <w:r>
+              <w:rPr>
+                <w:rFonts w:cs="Calibri"/>
+                <w:color w:val="000000"/>
+                <w:sz w:val="16"/>
+                <w:szCs w:val="16"/>
+              </w:rPr>
+              <w:t>0111486</w:t>
+            </w:r>
+          </w:p>
+        </w:tc>
+        <w:tc>
+          <w:tcPr>
+            <w:tcW w:w="6378" w:type="dxa"/>
+            <w:tcBorders>
+              <w:top w:val="single" w:sz="6" w:space="0" w:color="BFBFBF"/>
+              <w:left w:val="single" w:sz="6" w:space="0" w:color="BFBFBF"/>
+              <w:bottom w:val="single" w:sz="6" w:space="0" w:color="BFBFBF"/>
+              <w:right w:val="single" w:sz="6" w:space="0" w:color="BFBFBF"/>
+            </w:tcBorders>
+            <w:shd w:val="clear" w:color="auto" w:fill="FFFFFF"/>
+          </w:tcPr>
+          <w:p>
+            <w:pPr>
+              <w:keepLines/>
+              <w:widowControl w:val="0"/>
+              <w:autoSpaceDE w:val="0"/>
+              <w:autoSpaceDN w:val="0"/>
+              <w:adjustRightInd w:val="0"/>
+              <w:spacing w:after="0" w:line="240" w:lineRule="auto"/>
+              <w:ind w:left="122" w:right="76"/>
+              <w:rPr>
+                <w:rFonts w:cs="Calibri"/>
+                <w:color w:val="000000"/>
+                <w:sz w:val="16"/>
+                <w:szCs w:val="16"/>
+              </w:rPr>
+            </w:pPr>
+            <w:r>
+              <w:rPr>
+                <w:rFonts w:cs="Calibri"/>
+                <w:color w:val="000000"/>
+                <w:sz w:val="16"/>
+                <w:szCs w:val="16"/>
+              </w:rPr>
+              <w:t xml:space="preserve">There is an whereby during the PEM creation process via Locator, the PEM is created but the PEM form never appears. The user then has to go into PEM search for the PEM and update it. </w:t>
+            </w:r>
+          </w:p>
+          <w:p>
+            <w:pPr>
+              <w:keepLines/>
+              <w:widowControl w:val="0"/>
+              <w:autoSpaceDE w:val="0"/>
+              <w:autoSpaceDN w:val="0"/>
+              <w:adjustRightInd w:val="0"/>
+              <w:spacing w:after="0" w:line="240" w:lineRule="auto"/>
+              <w:ind w:left="122" w:right="76"/>
+              <w:rPr>
+                <w:rFonts w:cs="Calibri"/>
+                <w:color w:val="000000"/>
+                <w:sz w:val="16"/>
+                <w:szCs w:val="16"/>
+              </w:rPr>
+            </w:pPr>
+          </w:p>
+        </w:tc>
+        <w:tc>
+          <w:tcPr>
+            <w:tcW w:w="1134" w:type="dxa"/>
+            <w:tcBorders>
+              <w:top w:val="single" w:sz="6" w:space="0" w:color="BFBFBF"/>
+              <w:left w:val="single" w:sz="6" w:space="0" w:color="BFBFBF"/>
+              <w:bottom w:val="single" w:sz="6" w:space="0" w:color="BFBFBF"/>
+              <w:right w:val="single" w:sz="4" w:space="0" w:color="BFBFBF"/>
+            </w:tcBorders>
+            <w:shd w:val="clear" w:color="auto" w:fill="FFFFFF"/>
+          </w:tcPr>
+          <w:p>
+            <w:pPr>
+              <w:keepLines/>
+              <w:widowControl w:val="0"/>
+              <w:autoSpaceDE w:val="0"/>
+              <w:autoSpaceDN w:val="0"/>
+              <w:adjustRightInd w:val="0"/>
+              <w:spacing w:after="0" w:line="240" w:lineRule="auto"/>
+              <w:ind w:left="120" w:right="82"/>
+              <w:rPr>
+                <w:rFonts w:cs="Calibri"/>
+                <w:color w:val="000000"/>
+                <w:sz w:val="16"/>
+                <w:szCs w:val="16"/>
+              </w:rPr>
+            </w:pPr>
+            <w:r>
+              <w:rPr>
+                <w:rFonts w:cs="Calibri"/>
+                <w:color w:val="000000"/>
+                <w:sz w:val="16"/>
+                <w:szCs w:val="16"/>
+              </w:rPr>
+              <w:t>8001075836</w:t>
+            </w:r>
+          </w:p>
+        </w:tc>
+      </w:tr>
+      <w:tr>
+        <w:trPr>
+          <w:cantSplit/>
+        </w:trPr>
+        <w:tc>
+          <w:tcPr>
+            <w:tcW w:w="1134" w:type="dxa"/>
+            <w:tcBorders>
+              <w:top w:val="single" w:sz="6" w:space="0" w:color="BFBFBF"/>
+              <w:left w:val="single" w:sz="4" w:space="0" w:color="BFBFBF"/>
+              <w:bottom w:val="single" w:sz="6" w:space="0" w:color="BFBFBF"/>
+              <w:right w:val="single" w:sz="6" w:space="0" w:color="BFBFBF"/>
+            </w:tcBorders>
+            <w:shd w:val="clear" w:color="auto" w:fill="FFFFFF"/>
+          </w:tcPr>
+          <w:p>
+            <w:pPr>
+              <w:keepLines/>
+              <w:widowControl w:val="0"/>
+              <w:autoSpaceDE w:val="0"/>
+              <w:autoSpaceDN w:val="0"/>
+              <w:adjustRightInd w:val="0"/>
+              <w:spacing w:after="0" w:line="240" w:lineRule="auto"/>
+              <w:ind w:left="108" w:right="94"/>
+              <w:rPr>
+                <w:rFonts w:cs="Calibri"/>
+                <w:color w:val="000000"/>
+                <w:sz w:val="16"/>
+                <w:szCs w:val="16"/>
+              </w:rPr>
+            </w:pPr>
+            <w:r>
+              <w:rPr>
+                <w:rFonts w:cs="Calibri"/>
+                <w:color w:val="000000"/>
+                <w:sz w:val="16"/>
+                <w:szCs w:val="16"/>
+              </w:rPr>
+              <w:t>0111638</w:t>
+            </w:r>
+          </w:p>
+        </w:tc>
+        <w:tc>
+          <w:tcPr>
+            <w:tcW w:w="6378" w:type="dxa"/>
+            <w:tcBorders>
+              <w:top w:val="single" w:sz="6" w:space="0" w:color="BFBFBF"/>
+              <w:left w:val="single" w:sz="6" w:space="0" w:color="BFBFBF"/>
+              <w:bottom w:val="single" w:sz="6" w:space="0" w:color="BFBFBF"/>
+              <w:right w:val="single" w:sz="6" w:space="0" w:color="BFBFBF"/>
+            </w:tcBorders>
+            <w:shd w:val="clear" w:color="auto" w:fill="FFFFFF"/>
+          </w:tcPr>
+          <w:p>
+            <w:pPr>
+              <w:keepLines/>
+              <w:widowControl w:val="0"/>
+              <w:autoSpaceDE w:val="0"/>
+              <w:autoSpaceDN w:val="0"/>
+              <w:adjustRightInd w:val="0"/>
+              <w:spacing w:after="0" w:line="240" w:lineRule="auto"/>
+              <w:ind w:left="122" w:right="76"/>
+              <w:rPr>
+                <w:rFonts w:cs="Calibri"/>
+                <w:color w:val="000000"/>
+                <w:sz w:val="16"/>
+                <w:szCs w:val="16"/>
+              </w:rPr>
+            </w:pPr>
+            <w:r>
+              <w:rPr>
+                <w:rFonts w:cs="Calibri"/>
+                <w:color w:val="000000"/>
+                <w:sz w:val="16"/>
+                <w:szCs w:val="16"/>
+              </w:rPr>
+              <w:t>Multiple snap themes are set up on the map Output from Java console after clicking on map to Create a defect on the network - it should be ordered the distance from the source XY.</w:t>
+            </w:r>
+          </w:p>
+        </w:tc>
+        <w:tc>
+          <w:tcPr>
+            <w:tcW w:w="1134" w:type="dxa"/>
+            <w:tcBorders>
+              <w:top w:val="single" w:sz="6" w:space="0" w:color="BFBFBF"/>
+              <w:left w:val="single" w:sz="6" w:space="0" w:color="BFBFBF"/>
+              <w:bottom w:val="single" w:sz="6" w:space="0" w:color="BFBFBF"/>
+              <w:right w:val="single" w:sz="4" w:space="0" w:color="BFBFBF"/>
+            </w:tcBorders>
+            <w:shd w:val="clear" w:color="auto" w:fill="FFFFFF"/>
+          </w:tcPr>
+          <w:p>
+            <w:pPr>
+              <w:keepLines/>
+              <w:widowControl w:val="0"/>
+              <w:autoSpaceDE w:val="0"/>
+              <w:autoSpaceDN w:val="0"/>
+              <w:adjustRightInd w:val="0"/>
+              <w:spacing w:after="0" w:line="240" w:lineRule="auto"/>
+              <w:ind w:left="120" w:right="82"/>
+              <w:rPr>
+                <w:rFonts w:cs="Calibri"/>
+                <w:color w:val="000000"/>
+                <w:sz w:val="16"/>
+                <w:szCs w:val="16"/>
+              </w:rPr>
+            </w:pPr>
+          </w:p>
+        </w:tc>
+      </w:tr>
+      <w:tr>
+        <w:trPr>
+          <w:cantSplit/>
+        </w:trPr>
+        <w:tc>
+          <w:tcPr>
+            <w:tcW w:w="1134" w:type="dxa"/>
+            <w:tcBorders>
+              <w:top w:val="single" w:sz="6" w:space="0" w:color="BFBFBF"/>
+              <w:left w:val="single" w:sz="4" w:space="0" w:color="BFBFBF"/>
+              <w:bottom w:val="single" w:sz="6" w:space="0" w:color="BFBFBF"/>
+              <w:right w:val="single" w:sz="6" w:space="0" w:color="BFBFBF"/>
+            </w:tcBorders>
+            <w:shd w:val="clear" w:color="auto" w:fill="FFFFFF"/>
+          </w:tcPr>
+          <w:p>
+            <w:pPr>
+              <w:keepLines/>
+              <w:widowControl w:val="0"/>
+              <w:autoSpaceDE w:val="0"/>
+              <w:autoSpaceDN w:val="0"/>
+              <w:adjustRightInd w:val="0"/>
+              <w:spacing w:after="0" w:line="240" w:lineRule="auto"/>
+              <w:ind w:left="108" w:right="94"/>
+              <w:rPr>
+                <w:rFonts w:cs="Calibri"/>
+                <w:color w:val="000000"/>
+                <w:sz w:val="16"/>
+                <w:szCs w:val="16"/>
+              </w:rPr>
+            </w:pPr>
+            <w:r>
+              <w:rPr>
+                <w:rFonts w:cs="Calibri"/>
+                <w:color w:val="000000"/>
+                <w:sz w:val="16"/>
+                <w:szCs w:val="16"/>
+              </w:rPr>
+              <w:t>0111386</w:t>
+            </w:r>
+          </w:p>
+        </w:tc>
+        <w:tc>
+          <w:tcPr>
+            <w:tcW w:w="6378" w:type="dxa"/>
+            <w:tcBorders>
+              <w:top w:val="single" w:sz="6" w:space="0" w:color="BFBFBF"/>
+              <w:left w:val="single" w:sz="6" w:space="0" w:color="BFBFBF"/>
+              <w:bottom w:val="single" w:sz="6" w:space="0" w:color="BFBFBF"/>
+              <w:right w:val="single" w:sz="6" w:space="0" w:color="BFBFBF"/>
+            </w:tcBorders>
+            <w:shd w:val="clear" w:color="auto" w:fill="FFFFFF"/>
+          </w:tcPr>
+          <w:p>
+            <w:pPr>
+              <w:keepLines/>
+              <w:widowControl w:val="0"/>
+              <w:autoSpaceDE w:val="0"/>
+              <w:autoSpaceDN w:val="0"/>
+              <w:adjustRightInd w:val="0"/>
+              <w:spacing w:after="0" w:line="240" w:lineRule="auto"/>
+              <w:ind w:left="122" w:right="76"/>
+              <w:rPr>
+                <w:rFonts w:cs="Calibri"/>
+                <w:color w:val="000000"/>
+                <w:sz w:val="16"/>
+                <w:szCs w:val="16"/>
+              </w:rPr>
+            </w:pPr>
+            <w:r>
+              <w:rPr>
+                <w:rFonts w:cs="Calibri"/>
+                <w:color w:val="000000"/>
+                <w:sz w:val="16"/>
+                <w:szCs w:val="16"/>
+              </w:rPr>
+              <w:t>Failure of MV to give module options after unpin</w:t>
+            </w:r>
+          </w:p>
+        </w:tc>
+        <w:tc>
+          <w:tcPr>
+            <w:tcW w:w="1134" w:type="dxa"/>
+            <w:tcBorders>
+              <w:top w:val="single" w:sz="6" w:space="0" w:color="BFBFBF"/>
+              <w:left w:val="single" w:sz="6" w:space="0" w:color="BFBFBF"/>
+              <w:bottom w:val="single" w:sz="6" w:space="0" w:color="BFBFBF"/>
+              <w:right w:val="single" w:sz="4" w:space="0" w:color="BFBFBF"/>
+            </w:tcBorders>
+            <w:shd w:val="clear" w:color="auto" w:fill="FFFFFF"/>
+          </w:tcPr>
+          <w:p>
+            <w:pPr>
+              <w:keepLines/>
+              <w:widowControl w:val="0"/>
+              <w:autoSpaceDE w:val="0"/>
+              <w:autoSpaceDN w:val="0"/>
+              <w:adjustRightInd w:val="0"/>
+              <w:spacing w:after="0" w:line="240" w:lineRule="auto"/>
+              <w:ind w:left="120" w:right="82"/>
+              <w:rPr>
+                <w:rFonts w:cs="Calibri"/>
+                <w:color w:val="000000"/>
+                <w:sz w:val="16"/>
+                <w:szCs w:val="16"/>
+              </w:rPr>
+            </w:pPr>
+            <w:r>
+              <w:rPr>
+                <w:rFonts w:cs="Calibri"/>
+                <w:color w:val="000000"/>
+                <w:sz w:val="16"/>
+                <w:szCs w:val="16"/>
+              </w:rPr>
+              <w:t>8001139145</w:t>
+            </w:r>
+          </w:p>
+        </w:tc>
+      </w:tr>
+      <w:tr>
+        <w:trPr>
+          <w:cantSplit/>
+        </w:trPr>
+        <w:tc>
+          <w:tcPr>
+            <w:tcW w:w="1134" w:type="dxa"/>
+            <w:tcBorders>
+              <w:top w:val="single" w:sz="6" w:space="0" w:color="BFBFBF"/>
+              <w:left w:val="single" w:sz="4" w:space="0" w:color="BFBFBF"/>
+              <w:bottom w:val="single" w:sz="6" w:space="0" w:color="BFBFBF"/>
+              <w:right w:val="single" w:sz="6" w:space="0" w:color="BFBFBF"/>
+            </w:tcBorders>
+            <w:shd w:val="clear" w:color="auto" w:fill="FFFFFF"/>
+          </w:tcPr>
+          <w:p>
+            <w:pPr>
+              <w:keepLines/>
+              <w:widowControl w:val="0"/>
+              <w:autoSpaceDE w:val="0"/>
+              <w:autoSpaceDN w:val="0"/>
+              <w:adjustRightInd w:val="0"/>
+              <w:spacing w:after="0" w:line="240" w:lineRule="auto"/>
+              <w:ind w:left="108" w:right="94"/>
+              <w:rPr>
+                <w:rFonts w:cs="Calibri"/>
+                <w:color w:val="000000"/>
+                <w:sz w:val="16"/>
+                <w:szCs w:val="16"/>
+              </w:rPr>
+            </w:pPr>
+            <w:r>
+              <w:rPr>
+                <w:rFonts w:cs="Calibri"/>
+                <w:color w:val="000000"/>
+                <w:sz w:val="16"/>
+                <w:szCs w:val="16"/>
+              </w:rPr>
+              <w:t>0111566</w:t>
+            </w:r>
+          </w:p>
+        </w:tc>
+        <w:tc>
+          <w:tcPr>
+            <w:tcW w:w="6378" w:type="dxa"/>
+            <w:tcBorders>
+              <w:top w:val="single" w:sz="6" w:space="0" w:color="BFBFBF"/>
+              <w:left w:val="single" w:sz="6" w:space="0" w:color="BFBFBF"/>
+              <w:bottom w:val="single" w:sz="6" w:space="0" w:color="BFBFBF"/>
+              <w:right w:val="single" w:sz="6" w:space="0" w:color="BFBFBF"/>
+            </w:tcBorders>
+            <w:shd w:val="clear" w:color="auto" w:fill="FFFFFF"/>
+          </w:tcPr>
+          <w:p>
+            <w:pPr>
+              <w:keepLines/>
+              <w:widowControl w:val="0"/>
+              <w:autoSpaceDE w:val="0"/>
+              <w:autoSpaceDN w:val="0"/>
+              <w:adjustRightInd w:val="0"/>
+              <w:spacing w:after="0" w:line="240" w:lineRule="auto"/>
+              <w:ind w:left="122" w:right="76"/>
+              <w:rPr>
+                <w:rFonts w:cs="Calibri"/>
+                <w:color w:val="000000"/>
+                <w:sz w:val="16"/>
+                <w:szCs w:val="16"/>
+              </w:rPr>
+            </w:pPr>
+            <w:r>
+              <w:rPr>
+                <w:rFonts w:cs="Calibri"/>
+                <w:color w:val="000000"/>
+                <w:sz w:val="16"/>
+                <w:szCs w:val="16"/>
+              </w:rPr>
+              <w:t>SETTHEME event does not appear to be sent / being lost somewhere - the CUSTOM_EVENT_TRIGGER does not receive the event after zooming to a feature - therefore does not instantiate the "Select To" Lov properly.</w:t>
+            </w:r>
+          </w:p>
+        </w:tc>
+        <w:tc>
+          <w:tcPr>
+            <w:tcW w:w="1134" w:type="dxa"/>
+            <w:tcBorders>
+              <w:top w:val="single" w:sz="6" w:space="0" w:color="BFBFBF"/>
+              <w:left w:val="single" w:sz="6" w:space="0" w:color="BFBFBF"/>
+              <w:bottom w:val="single" w:sz="6" w:space="0" w:color="BFBFBF"/>
+              <w:right w:val="single" w:sz="4" w:space="0" w:color="BFBFBF"/>
+            </w:tcBorders>
+            <w:shd w:val="clear" w:color="auto" w:fill="FFFFFF"/>
+          </w:tcPr>
+          <w:p>
+            <w:pPr>
+              <w:keepLines/>
+              <w:widowControl w:val="0"/>
+              <w:autoSpaceDE w:val="0"/>
+              <w:autoSpaceDN w:val="0"/>
+              <w:adjustRightInd w:val="0"/>
+              <w:spacing w:after="0" w:line="240" w:lineRule="auto"/>
+              <w:ind w:left="120" w:right="82"/>
+              <w:rPr>
+                <w:rFonts w:cs="Calibri"/>
+                <w:color w:val="000000"/>
+                <w:sz w:val="16"/>
+                <w:szCs w:val="16"/>
+              </w:rPr>
+            </w:pPr>
+          </w:p>
+        </w:tc>
+      </w:tr>
+      <w:tr>
+        <w:trPr>
+          <w:cantSplit/>
+        </w:trPr>
+        <w:tc>
+          <w:tcPr>
+            <w:tcW w:w="1134" w:type="dxa"/>
+            <w:tcBorders>
+              <w:top w:val="single" w:sz="6" w:space="0" w:color="BFBFBF"/>
+              <w:left w:val="single" w:sz="4" w:space="0" w:color="BFBFBF"/>
+              <w:bottom w:val="single" w:sz="6" w:space="0" w:color="BFBFBF"/>
+              <w:right w:val="single" w:sz="6" w:space="0" w:color="BFBFBF"/>
+            </w:tcBorders>
+            <w:shd w:val="clear" w:color="auto" w:fill="FFFFFF"/>
+          </w:tcPr>
+          <w:p>
+            <w:pPr>
+              <w:keepLines/>
+              <w:widowControl w:val="0"/>
+              <w:autoSpaceDE w:val="0"/>
+              <w:autoSpaceDN w:val="0"/>
+              <w:adjustRightInd w:val="0"/>
+              <w:spacing w:after="0" w:line="240" w:lineRule="auto"/>
+              <w:ind w:left="108" w:right="94"/>
+              <w:rPr>
+                <w:rFonts w:cs="Calibri"/>
+                <w:color w:val="000000"/>
+                <w:sz w:val="16"/>
+                <w:szCs w:val="16"/>
+              </w:rPr>
+            </w:pPr>
+            <w:r>
+              <w:rPr>
+                <w:rFonts w:cs="Calibri"/>
+                <w:color w:val="000000"/>
+                <w:sz w:val="16"/>
+                <w:szCs w:val="16"/>
+              </w:rPr>
+              <w:t>0111609</w:t>
+            </w:r>
+          </w:p>
+        </w:tc>
+        <w:tc>
+          <w:tcPr>
+            <w:tcW w:w="6378" w:type="dxa"/>
+            <w:tcBorders>
+              <w:top w:val="single" w:sz="6" w:space="0" w:color="BFBFBF"/>
+              <w:left w:val="single" w:sz="6" w:space="0" w:color="BFBFBF"/>
+              <w:bottom w:val="single" w:sz="6" w:space="0" w:color="BFBFBF"/>
+              <w:right w:val="single" w:sz="6" w:space="0" w:color="BFBFBF"/>
+            </w:tcBorders>
+            <w:shd w:val="clear" w:color="auto" w:fill="FFFFFF"/>
+          </w:tcPr>
+          <w:p>
+            <w:pPr>
+              <w:keepLines/>
+              <w:widowControl w:val="0"/>
+              <w:autoSpaceDE w:val="0"/>
+              <w:autoSpaceDN w:val="0"/>
+              <w:adjustRightInd w:val="0"/>
+              <w:spacing w:after="0" w:line="240" w:lineRule="auto"/>
+              <w:ind w:left="122" w:right="76"/>
+              <w:rPr>
+                <w:rFonts w:cs="Calibri"/>
+                <w:color w:val="000000"/>
+                <w:sz w:val="16"/>
+                <w:szCs w:val="16"/>
+              </w:rPr>
+            </w:pPr>
+            <w:r>
+              <w:rPr>
+                <w:rFonts w:cs="Calibri"/>
+                <w:color w:val="000000"/>
+                <w:sz w:val="16"/>
+                <w:szCs w:val="16"/>
+              </w:rPr>
+              <w:t>Testing of change to Easting/Northing coordinates with Locator dialog is failing</w:t>
+            </w:r>
+          </w:p>
+        </w:tc>
+        <w:tc>
+          <w:tcPr>
+            <w:tcW w:w="1134" w:type="dxa"/>
+            <w:tcBorders>
+              <w:top w:val="single" w:sz="6" w:space="0" w:color="BFBFBF"/>
+              <w:left w:val="single" w:sz="6" w:space="0" w:color="BFBFBF"/>
+              <w:bottom w:val="single" w:sz="6" w:space="0" w:color="BFBFBF"/>
+              <w:right w:val="single" w:sz="4" w:space="0" w:color="BFBFBF"/>
+            </w:tcBorders>
+            <w:shd w:val="clear" w:color="auto" w:fill="FFFFFF"/>
+          </w:tcPr>
+          <w:p>
+            <w:pPr>
+              <w:keepLines/>
+              <w:widowControl w:val="0"/>
+              <w:autoSpaceDE w:val="0"/>
+              <w:autoSpaceDN w:val="0"/>
+              <w:adjustRightInd w:val="0"/>
+              <w:spacing w:after="0" w:line="240" w:lineRule="auto"/>
+              <w:ind w:left="120" w:right="82"/>
+              <w:rPr>
+                <w:rFonts w:cs="Calibri"/>
+                <w:color w:val="000000"/>
+                <w:sz w:val="16"/>
+                <w:szCs w:val="16"/>
+              </w:rPr>
+            </w:pPr>
           </w:p>
         </w:tc>
       </w:tr>
@@ -2685,16 +3250,7 @@
         <w:sz w:val="14"/>
         <w:szCs w:val="14"/>
       </w:rPr>
-      <w:t>©</w:t>
-    </w:r>
-    <w:r>
-      <w:rPr>
-        <w:rFonts w:ascii="Arial" w:hAnsi="Arial" w:cs="Arial"/>
-        <w:color w:val="000000"/>
-        <w:sz w:val="14"/>
-        <w:szCs w:val="14"/>
-      </w:rPr>
-      <w:t xml:space="preserve"> </w:t>
+      <w:t xml:space="preserve">© </w:t>
     </w:r>
     <w:r>
       <w:rPr>
@@ -2712,16 +3268,7 @@
         <w:sz w:val="14"/>
         <w:szCs w:val="14"/>
       </w:rPr>
-      <w:t xml:space="preserve"> </w:t>
-    </w:r>
-    <w:r>
-      <w:rPr>
-        <w:rFonts w:ascii="Arial" w:hAnsi="Arial" w:cs="Arial"/>
-        <w:color w:val="000000"/>
-        <w:sz w:val="14"/>
-        <w:szCs w:val="14"/>
-      </w:rPr>
-      <w:t>All rights reserved</w:t>
+      <w:t xml:space="preserve"> All rights reserved</w:t>
     </w:r>
     <w:r>
       <w:rPr>
@@ -8566,17 +9113,11 @@
   <w:docDefaults>
     <w:rPrDefault>
       <w:rPr>
-        <w:rFonts w:asciiTheme="minorHAnsi" w:eastAsiaTheme="minorEastAsia" w:hAnsiTheme="minorHAnsi" w:cstheme="minorBidi"/>
-        <w:sz w:val="22"/>
-        <w:szCs w:val="22"/>
+        <w:rFonts w:ascii="Calibri" w:eastAsia="Times New Roman" w:hAnsi="Calibri" w:cs="Times New Roman"/>
         <w:lang w:val="en-US" w:eastAsia="en-US" w:bidi="ar-SA"/>
       </w:rPr>
     </w:rPrDefault>
-    <w:pPrDefault>
-      <w:pPr>
-        <w:spacing w:after="200" w:line="276" w:lineRule="auto"/>
-      </w:pPr>
-    </w:pPrDefault>
+    <w:pPrDefault/>
   </w:docDefaults>
   <w:latentStyles w:defLockedState="0" w:defUIPriority="99" w:defSemiHidden="1" w:defUnhideWhenUsed="1" w:defQFormat="0" w:count="267">
     <w:lsdException w:name="Normal" w:semiHidden="0" w:uiPriority="0" w:unhideWhenUsed="0" w:qFormat="1"/>
@@ -8720,6 +9261,14 @@
   <w:style w:type="paragraph" w:default="1" w:styleId="Normal">
     <w:name w:val="Normal"/>
     <w:qFormat/>
+    <w:rsid w:val="00A46CD4"/>
+    <w:pPr>
+      <w:spacing w:after="200" w:line="276" w:lineRule="auto"/>
+    </w:pPr>
+    <w:rPr>
+      <w:sz w:val="22"/>
+      <w:szCs w:val="22"/>
+    </w:rPr>
   </w:style>
   <w:style w:type="character" w:default="1" w:styleId="DefaultParagraphFont">
     <w:name w:val="Default Paragraph Font"/>

</xml_diff>